<commit_message>
atualizando endereco pontos de funcao
</commit_message>
<xml_diff>
--- a/TCC-Software-Engineering.docx
+++ b/TCC-Software-Engineering.docx
@@ -8001,7 +8001,23 @@
             <w:sz w:val="24"/>
             <w:szCs w:val="24"/>
           </w:rPr>
-          <w:t>https://github.com/renanzulian/octopus-project-management/pontos-de-funcao-octopus.xls</w:t>
+          <w:t>https://github.com/renanzulian/ponto</w:t>
+        </w:r>
+        <w:r>
+          <w:rPr>
+            <w:rStyle w:val="Hyperlink"/>
+            <w:sz w:val="24"/>
+            <w:szCs w:val="24"/>
+          </w:rPr>
+          <w:t>s</w:t>
+        </w:r>
+        <w:r>
+          <w:rPr>
+            <w:rStyle w:val="Hyperlink"/>
+            <w:sz w:val="24"/>
+            <w:szCs w:val="24"/>
+          </w:rPr>
+          <w:t>-de-funcao-octopus.xls</w:t>
         </w:r>
       </w:hyperlink>
     </w:p>

</xml_diff>